<commit_message>
gemini attributions done. notebook should be ready (and hopefully as painless as possible) to play around with now.
</commit_message>
<xml_diff>
--- a/report/Using Large Language Models to Justify Product Recommendations.docx
+++ b/report/Using Large Language Models to Justify Product Recommendations.docx
@@ -342,23 +342,35 @@
       </w:r>
     </w:p>
     <w:p>
-      <w:r>
-        <w:t xml:space="preserve">Large Language Models (LLMs) have transformed the academy and wider society since the introduction of Generative Pre-trained Transformers (GPTs) (Radford et al., 2018) precipitated a revolution in natural language understanding and generation. </w:t>
+      <w:pPr>
+        <w:rPr>
+          <w:b/>
+          <w:bCs/>
+        </w:rPr>
+      </w:pPr>
+      <w:r>
+        <w:t xml:space="preserve">Large Language Models (LLMs) have transformed </w:t>
+      </w:r>
+      <w:r>
+        <w:t>the field of computer science, and indeed the wider world,</w:t>
+      </w:r>
+      <w:r>
+        <w:t xml:space="preserve"> since the introduction of Generative Pre-trained Transformers (GPTs) (Radford et al., 2018) precipitated a revolution in natural language understanding and generation. </w:t>
+      </w:r>
+      <w:r>
+        <w:t xml:space="preserve">Network analysis is no exception, with researchers leveraging LLMs to improve graph-based classification (He et al., 2024), </w:t>
+      </w:r>
+      <w:r>
+        <w:rPr>
+          <w:b/>
+          <w:bCs/>
+        </w:rPr>
+        <w:t xml:space="preserve">[further citations and examples would be useful here] </w:t>
       </w:r>
     </w:p>
     <w:p>
       <w:r>
         <w:t xml:space="preserve">This paper explores possibilities for the use of LLMs in generating customized user </w:t>
-      </w:r>
-      <w:r>
-        <w:rPr>
-          <w:i/>
-          <w:iCs/>
-        </w:rPr>
-        <w:t xml:space="preserve">tips </w:t>
-      </w:r>
-      <w:r>
-        <w:t xml:space="preserve">or </w:t>
       </w:r>
       <w:r>
         <w:rPr>
@@ -494,19 +506,433 @@
         <w:t xml:space="preserve">combined approach proved more powerful than either classification with LLMs alone or GNN classification. </w:t>
       </w:r>
     </w:p>
+    <w:p/>
     <w:p>
       <w:pPr>
+        <w:pStyle w:val="Heading1"/>
+      </w:pPr>
+      <w:r>
+        <w:t xml:space="preserve">Methodology </w:t>
+      </w:r>
+    </w:p>
+    <w:p>
+      <w:pPr>
+        <w:pStyle w:val="Heading2"/>
         <w:rPr>
-          <w:b/>
-          <w:bCs/>
+          <w:sz w:val="28"/>
+          <w:szCs w:val="28"/>
         </w:rPr>
       </w:pPr>
+      <w:r>
+        <w:rPr>
+          <w:sz w:val="28"/>
+          <w:szCs w:val="28"/>
+        </w:rPr>
+        <w:t xml:space="preserve">Data </w:t>
+      </w:r>
     </w:p>
     <w:p>
       <w:r>
-        <w:t xml:space="preserve"> </w:t>
+        <w:t xml:space="preserve">Our data is taken from </w:t>
+      </w:r>
+      <w:r>
+        <w:rPr>
+          <w:i/>
+          <w:iCs/>
+        </w:rPr>
+        <w:t xml:space="preserve">Amazon </w:t>
+      </w:r>
+      <w:r>
+        <w:rPr>
+          <w:i/>
+          <w:iCs/>
+        </w:rPr>
+        <w:t xml:space="preserve">Review Data (2018) </w:t>
+      </w:r>
+      <w:r>
+        <w:t>(</w:t>
+      </w:r>
+      <w:r>
+        <w:t>Ni</w:t>
+      </w:r>
+      <w:r>
+        <w:t xml:space="preserve"> et al., 201</w:t>
+      </w:r>
+      <w:r>
+        <w:t xml:space="preserve">9). We selected a relatively small sub-set of the overall database, limited to reviews of Musical Instruments, reduced to 5-cores, that is, users and items who have at least 5 reviews each. This leaves 231, 392 reviews in total. The reviews are structured as loose JSONs, with the following possible fields: </w:t>
       </w:r>
     </w:p>
+    <w:tbl>
+      <w:tblPr>
+        <w:tblStyle w:val="PlainTable4"/>
+        <w:tblW w:w="0" w:type="auto"/>
+        <w:tblLook w:val="04A0" w:firstRow="1" w:lastRow="0" w:firstColumn="1" w:lastColumn="0" w:noHBand="0" w:noVBand="1"/>
+      </w:tblPr>
+      <w:tblGrid>
+        <w:gridCol w:w="1549"/>
+        <w:gridCol w:w="1286"/>
+        <w:gridCol w:w="2835"/>
+        <w:gridCol w:w="3690"/>
+      </w:tblGrid>
+      <w:tr>
+        <w:trPr>
+          <w:cnfStyle w:val="100000000000" w:firstRow="1" w:lastRow="0" w:firstColumn="0" w:lastColumn="0" w:oddVBand="0" w:evenVBand="0" w:oddHBand="0" w:evenHBand="0" w:firstRowFirstColumn="0" w:firstRowLastColumn="0" w:lastRowFirstColumn="0" w:lastRowLastColumn="0"/>
+        </w:trPr>
+        <w:tc>
+          <w:tcPr>
+            <w:cnfStyle w:val="001000000000" w:firstRow="0" w:lastRow="0" w:firstColumn="1" w:lastColumn="0" w:oddVBand="0" w:evenVBand="0" w:oddHBand="0" w:evenHBand="0" w:firstRowFirstColumn="0" w:firstRowLastColumn="0" w:lastRowFirstColumn="0" w:lastRowLastColumn="0"/>
+            <w:tcW w:w="1549" w:type="dxa"/>
+          </w:tcPr>
+          <w:p>
+            <w:pPr>
+              <w:ind w:firstLine="0"/>
+            </w:pPr>
+            <w:r>
+              <w:t>Field</w:t>
+            </w:r>
+          </w:p>
+        </w:tc>
+        <w:tc>
+          <w:tcPr>
+            <w:tcW w:w="1286" w:type="dxa"/>
+          </w:tcPr>
+          <w:p>
+            <w:pPr>
+              <w:ind w:firstLine="0"/>
+              <w:cnfStyle w:val="100000000000" w:firstRow="1" w:lastRow="0" w:firstColumn="0" w:lastColumn="0" w:oddVBand="0" w:evenVBand="0" w:oddHBand="0" w:evenHBand="0" w:firstRowFirstColumn="0" w:firstRowLastColumn="0" w:lastRowFirstColumn="0" w:lastRowLastColumn="0"/>
+            </w:pPr>
+            <w:r>
+              <w:t>Data Type</w:t>
+            </w:r>
+          </w:p>
+        </w:tc>
+        <w:tc>
+          <w:tcPr>
+            <w:tcW w:w="2835" w:type="dxa"/>
+          </w:tcPr>
+          <w:p>
+            <w:pPr>
+              <w:ind w:firstLine="0"/>
+              <w:cnfStyle w:val="100000000000" w:firstRow="1" w:lastRow="0" w:firstColumn="0" w:lastColumn="0" w:oddVBand="0" w:evenVBand="0" w:oddHBand="0" w:evenHBand="0" w:firstRowFirstColumn="0" w:firstRowLastColumn="0" w:lastRowFirstColumn="0" w:lastRowLastColumn="0"/>
+            </w:pPr>
+            <w:r>
+              <w:t>Description</w:t>
+            </w:r>
+          </w:p>
+        </w:tc>
+        <w:tc>
+          <w:tcPr>
+            <w:tcW w:w="3690" w:type="dxa"/>
+          </w:tcPr>
+          <w:p>
+            <w:pPr>
+              <w:ind w:firstLine="0"/>
+              <w:cnfStyle w:val="100000000000" w:firstRow="1" w:lastRow="0" w:firstColumn="0" w:lastColumn="0" w:oddVBand="0" w:evenVBand="0" w:oddHBand="0" w:evenHBand="0" w:firstRowFirstColumn="0" w:firstRowLastColumn="0" w:lastRowFirstColumn="0" w:lastRowLastColumn="0"/>
+            </w:pPr>
+            <w:r>
+              <w:t>Example</w:t>
+            </w:r>
+          </w:p>
+        </w:tc>
+      </w:tr>
+      <w:tr>
+        <w:trPr>
+          <w:cnfStyle w:val="000000100000" w:firstRow="0" w:lastRow="0" w:firstColumn="0" w:lastColumn="0" w:oddVBand="0" w:evenVBand="0" w:oddHBand="1" w:evenHBand="0" w:firstRowFirstColumn="0" w:firstRowLastColumn="0" w:lastRowFirstColumn="0" w:lastRowLastColumn="0"/>
+        </w:trPr>
+        <w:tc>
+          <w:tcPr>
+            <w:cnfStyle w:val="001000000000" w:firstRow="0" w:lastRow="0" w:firstColumn="1" w:lastColumn="0" w:oddVBand="0" w:evenVBand="0" w:oddHBand="0" w:evenHBand="0" w:firstRowFirstColumn="0" w:firstRowLastColumn="0" w:lastRowFirstColumn="0" w:lastRowLastColumn="0"/>
+            <w:tcW w:w="1549" w:type="dxa"/>
+          </w:tcPr>
+          <w:p>
+            <w:pPr>
+              <w:ind w:firstLine="0"/>
+              <w:rPr>
+                <w:b w:val="0"/>
+                <w:bCs w:val="0"/>
+              </w:rPr>
+            </w:pPr>
+            <w:proofErr w:type="spellStart"/>
+            <w:r>
+              <w:rPr>
+                <w:b w:val="0"/>
+                <w:bCs w:val="0"/>
+              </w:rPr>
+              <w:t>reviewerID</w:t>
+            </w:r>
+            <w:proofErr w:type="spellEnd"/>
+          </w:p>
+        </w:tc>
+        <w:tc>
+          <w:tcPr>
+            <w:tcW w:w="1286" w:type="dxa"/>
+          </w:tcPr>
+          <w:p>
+            <w:pPr>
+              <w:ind w:firstLine="0"/>
+              <w:cnfStyle w:val="000000100000" w:firstRow="0" w:lastRow="0" w:firstColumn="0" w:lastColumn="0" w:oddVBand="0" w:evenVBand="0" w:oddHBand="1" w:evenHBand="0" w:firstRowFirstColumn="0" w:firstRowLastColumn="0" w:lastRowFirstColumn="0" w:lastRowLastColumn="0"/>
+            </w:pPr>
+            <w:r>
+              <w:t>String</w:t>
+            </w:r>
+          </w:p>
+        </w:tc>
+        <w:tc>
+          <w:tcPr>
+            <w:tcW w:w="2835" w:type="dxa"/>
+          </w:tcPr>
+          <w:p>
+            <w:pPr>
+              <w:ind w:firstLine="0"/>
+              <w:cnfStyle w:val="000000100000" w:firstRow="0" w:lastRow="0" w:firstColumn="0" w:lastColumn="0" w:oddVBand="0" w:evenVBand="0" w:oddHBand="1" w:evenHBand="0" w:firstRowFirstColumn="0" w:firstRowLastColumn="0" w:lastRowFirstColumn="0" w:lastRowLastColumn="0"/>
+            </w:pPr>
+            <w:r>
+              <w:t>Unique identifier of reviewer</w:t>
+            </w:r>
+          </w:p>
+        </w:tc>
+        <w:tc>
+          <w:tcPr>
+            <w:tcW w:w="3690" w:type="dxa"/>
+          </w:tcPr>
+          <w:p>
+            <w:pPr>
+              <w:ind w:firstLine="0"/>
+              <w:cnfStyle w:val="000000100000" w:firstRow="0" w:lastRow="0" w:firstColumn="0" w:lastColumn="0" w:oddVBand="0" w:evenVBand="0" w:oddHBand="1" w:evenHBand="0" w:firstRowFirstColumn="0" w:firstRowLastColumn="0" w:lastRowFirstColumn="0" w:lastRowLastColumn="0"/>
+            </w:pPr>
+          </w:p>
+        </w:tc>
+      </w:tr>
+      <w:tr>
+        <w:tc>
+          <w:tcPr>
+            <w:cnfStyle w:val="001000000000" w:firstRow="0" w:lastRow="0" w:firstColumn="1" w:lastColumn="0" w:oddVBand="0" w:evenVBand="0" w:oddHBand="0" w:evenHBand="0" w:firstRowFirstColumn="0" w:firstRowLastColumn="0" w:lastRowFirstColumn="0" w:lastRowLastColumn="0"/>
+            <w:tcW w:w="1549" w:type="dxa"/>
+          </w:tcPr>
+          <w:p>
+            <w:pPr>
+              <w:ind w:firstLine="0"/>
+              <w:rPr>
+                <w:b w:val="0"/>
+                <w:bCs w:val="0"/>
+              </w:rPr>
+            </w:pPr>
+            <w:proofErr w:type="spellStart"/>
+            <w:r>
+              <w:rPr>
+                <w:b w:val="0"/>
+                <w:bCs w:val="0"/>
+              </w:rPr>
+              <w:t>reviewerName</w:t>
+            </w:r>
+            <w:proofErr w:type="spellEnd"/>
+          </w:p>
+        </w:tc>
+        <w:tc>
+          <w:tcPr>
+            <w:tcW w:w="1286" w:type="dxa"/>
+          </w:tcPr>
+          <w:p>
+            <w:pPr>
+              <w:ind w:firstLine="0"/>
+              <w:cnfStyle w:val="000000000000" w:firstRow="0" w:lastRow="0" w:firstColumn="0" w:lastColumn="0" w:oddVBand="0" w:evenVBand="0" w:oddHBand="0" w:evenHBand="0" w:firstRowFirstColumn="0" w:firstRowLastColumn="0" w:lastRowFirstColumn="0" w:lastRowLastColumn="0"/>
+            </w:pPr>
+            <w:r>
+              <w:t>String</w:t>
+            </w:r>
+          </w:p>
+        </w:tc>
+        <w:tc>
+          <w:tcPr>
+            <w:tcW w:w="2835" w:type="dxa"/>
+          </w:tcPr>
+          <w:p>
+            <w:pPr>
+              <w:ind w:firstLine="0"/>
+              <w:cnfStyle w:val="000000000000" w:firstRow="0" w:lastRow="0" w:firstColumn="0" w:lastColumn="0" w:oddVBand="0" w:evenVBand="0" w:oddHBand="0" w:evenHBand="0" w:firstRowFirstColumn="0" w:firstRowLastColumn="0" w:lastRowFirstColumn="0" w:lastRowLastColumn="0"/>
+            </w:pPr>
+            <w:r>
+              <w:t>Name of reviewer</w:t>
+            </w:r>
+          </w:p>
+        </w:tc>
+        <w:tc>
+          <w:tcPr>
+            <w:tcW w:w="3690" w:type="dxa"/>
+          </w:tcPr>
+          <w:p>
+            <w:pPr>
+              <w:ind w:firstLine="0"/>
+              <w:cnfStyle w:val="000000000000" w:firstRow="0" w:lastRow="0" w:firstColumn="0" w:lastColumn="0" w:oddVBand="0" w:evenVBand="0" w:oddHBand="0" w:evenHBand="0" w:firstRowFirstColumn="0" w:firstRowLastColumn="0" w:lastRowFirstColumn="0" w:lastRowLastColumn="0"/>
+            </w:pPr>
+          </w:p>
+        </w:tc>
+      </w:tr>
+      <w:tr>
+        <w:trPr>
+          <w:cnfStyle w:val="000000100000" w:firstRow="0" w:lastRow="0" w:firstColumn="0" w:lastColumn="0" w:oddVBand="0" w:evenVBand="0" w:oddHBand="1" w:evenHBand="0" w:firstRowFirstColumn="0" w:firstRowLastColumn="0" w:lastRowFirstColumn="0" w:lastRowLastColumn="0"/>
+        </w:trPr>
+        <w:tc>
+          <w:tcPr>
+            <w:cnfStyle w:val="001000000000" w:firstRow="0" w:lastRow="0" w:firstColumn="1" w:lastColumn="0" w:oddVBand="0" w:evenVBand="0" w:oddHBand="0" w:evenHBand="0" w:firstRowFirstColumn="0" w:firstRowLastColumn="0" w:lastRowFirstColumn="0" w:lastRowLastColumn="0"/>
+            <w:tcW w:w="1549" w:type="dxa"/>
+          </w:tcPr>
+          <w:p>
+            <w:pPr>
+              <w:ind w:firstLine="0"/>
+              <w:rPr>
+                <w:b w:val="0"/>
+                <w:bCs w:val="0"/>
+              </w:rPr>
+            </w:pPr>
+            <w:proofErr w:type="spellStart"/>
+            <w:r>
+              <w:rPr>
+                <w:b w:val="0"/>
+                <w:bCs w:val="0"/>
+              </w:rPr>
+              <w:t>asin</w:t>
+            </w:r>
+            <w:proofErr w:type="spellEnd"/>
+          </w:p>
+        </w:tc>
+        <w:tc>
+          <w:tcPr>
+            <w:tcW w:w="1286" w:type="dxa"/>
+          </w:tcPr>
+          <w:p>
+            <w:pPr>
+              <w:ind w:firstLine="0"/>
+              <w:cnfStyle w:val="000000100000" w:firstRow="0" w:lastRow="0" w:firstColumn="0" w:lastColumn="0" w:oddVBand="0" w:evenVBand="0" w:oddHBand="1" w:evenHBand="0" w:firstRowFirstColumn="0" w:firstRowLastColumn="0" w:lastRowFirstColumn="0" w:lastRowLastColumn="0"/>
+            </w:pPr>
+            <w:r>
+              <w:t>String</w:t>
+            </w:r>
+          </w:p>
+        </w:tc>
+        <w:tc>
+          <w:tcPr>
+            <w:tcW w:w="2835" w:type="dxa"/>
+          </w:tcPr>
+          <w:p>
+            <w:pPr>
+              <w:ind w:firstLine="0"/>
+              <w:cnfStyle w:val="000000100000" w:firstRow="0" w:lastRow="0" w:firstColumn="0" w:lastColumn="0" w:oddVBand="0" w:evenVBand="0" w:oddHBand="1" w:evenHBand="0" w:firstRowFirstColumn="0" w:firstRowLastColumn="0" w:lastRowFirstColumn="0" w:lastRowLastColumn="0"/>
+            </w:pPr>
+            <w:r>
+              <w:t>Unique identifier of product</w:t>
+            </w:r>
+          </w:p>
+        </w:tc>
+        <w:tc>
+          <w:tcPr>
+            <w:tcW w:w="3690" w:type="dxa"/>
+          </w:tcPr>
+          <w:p>
+            <w:pPr>
+              <w:ind w:firstLine="0"/>
+              <w:cnfStyle w:val="000000100000" w:firstRow="0" w:lastRow="0" w:firstColumn="0" w:lastColumn="0" w:oddVBand="0" w:evenVBand="0" w:oddHBand="1" w:evenHBand="0" w:firstRowFirstColumn="0" w:firstRowLastColumn="0" w:lastRowFirstColumn="0" w:lastRowLastColumn="0"/>
+            </w:pPr>
+          </w:p>
+        </w:tc>
+      </w:tr>
+      <w:tr>
+        <w:tc>
+          <w:tcPr>
+            <w:cnfStyle w:val="001000000000" w:firstRow="0" w:lastRow="0" w:firstColumn="1" w:lastColumn="0" w:oddVBand="0" w:evenVBand="0" w:oddHBand="0" w:evenHBand="0" w:firstRowFirstColumn="0" w:firstRowLastColumn="0" w:lastRowFirstColumn="0" w:lastRowLastColumn="0"/>
+            <w:tcW w:w="1549" w:type="dxa"/>
+          </w:tcPr>
+          <w:p>
+            <w:pPr>
+              <w:ind w:firstLine="0"/>
+            </w:pPr>
+          </w:p>
+        </w:tc>
+        <w:tc>
+          <w:tcPr>
+            <w:tcW w:w="1286" w:type="dxa"/>
+          </w:tcPr>
+          <w:p>
+            <w:pPr>
+              <w:ind w:firstLine="0"/>
+              <w:cnfStyle w:val="000000000000" w:firstRow="0" w:lastRow="0" w:firstColumn="0" w:lastColumn="0" w:oddVBand="0" w:evenVBand="0" w:oddHBand="0" w:evenHBand="0" w:firstRowFirstColumn="0" w:firstRowLastColumn="0" w:lastRowFirstColumn="0" w:lastRowLastColumn="0"/>
+            </w:pPr>
+          </w:p>
+        </w:tc>
+        <w:tc>
+          <w:tcPr>
+            <w:tcW w:w="2835" w:type="dxa"/>
+          </w:tcPr>
+          <w:p>
+            <w:pPr>
+              <w:ind w:firstLine="0"/>
+              <w:cnfStyle w:val="000000000000" w:firstRow="0" w:lastRow="0" w:firstColumn="0" w:lastColumn="0" w:oddVBand="0" w:evenVBand="0" w:oddHBand="0" w:evenHBand="0" w:firstRowFirstColumn="0" w:firstRowLastColumn="0" w:lastRowFirstColumn="0" w:lastRowLastColumn="0"/>
+            </w:pPr>
+          </w:p>
+        </w:tc>
+        <w:tc>
+          <w:tcPr>
+            <w:tcW w:w="3690" w:type="dxa"/>
+          </w:tcPr>
+          <w:p>
+            <w:pPr>
+              <w:ind w:firstLine="0"/>
+              <w:cnfStyle w:val="000000000000" w:firstRow="0" w:lastRow="0" w:firstColumn="0" w:lastColumn="0" w:oddVBand="0" w:evenVBand="0" w:oddHBand="0" w:evenHBand="0" w:firstRowFirstColumn="0" w:firstRowLastColumn="0" w:lastRowFirstColumn="0" w:lastRowLastColumn="0"/>
+            </w:pPr>
+          </w:p>
+        </w:tc>
+      </w:tr>
+      <w:tr>
+        <w:trPr>
+          <w:cnfStyle w:val="000000100000" w:firstRow="0" w:lastRow="0" w:firstColumn="0" w:lastColumn="0" w:oddVBand="0" w:evenVBand="0" w:oddHBand="1" w:evenHBand="0" w:firstRowFirstColumn="0" w:firstRowLastColumn="0" w:lastRowFirstColumn="0" w:lastRowLastColumn="0"/>
+        </w:trPr>
+        <w:tc>
+          <w:tcPr>
+            <w:cnfStyle w:val="001000000000" w:firstRow="0" w:lastRow="0" w:firstColumn="1" w:lastColumn="0" w:oddVBand="0" w:evenVBand="0" w:oddHBand="0" w:evenHBand="0" w:firstRowFirstColumn="0" w:firstRowLastColumn="0" w:lastRowFirstColumn="0" w:lastRowLastColumn="0"/>
+            <w:tcW w:w="1549" w:type="dxa"/>
+          </w:tcPr>
+          <w:p>
+            <w:pPr>
+              <w:ind w:firstLine="0"/>
+            </w:pPr>
+          </w:p>
+        </w:tc>
+        <w:tc>
+          <w:tcPr>
+            <w:tcW w:w="1286" w:type="dxa"/>
+          </w:tcPr>
+          <w:p>
+            <w:pPr>
+              <w:ind w:firstLine="0"/>
+              <w:cnfStyle w:val="000000100000" w:firstRow="0" w:lastRow="0" w:firstColumn="0" w:lastColumn="0" w:oddVBand="0" w:evenVBand="0" w:oddHBand="1" w:evenHBand="0" w:firstRowFirstColumn="0" w:firstRowLastColumn="0" w:lastRowFirstColumn="0" w:lastRowLastColumn="0"/>
+            </w:pPr>
+          </w:p>
+        </w:tc>
+        <w:tc>
+          <w:tcPr>
+            <w:tcW w:w="2835" w:type="dxa"/>
+          </w:tcPr>
+          <w:p>
+            <w:pPr>
+              <w:ind w:firstLine="0"/>
+              <w:cnfStyle w:val="000000100000" w:firstRow="0" w:lastRow="0" w:firstColumn="0" w:lastColumn="0" w:oddVBand="0" w:evenVBand="0" w:oddHBand="1" w:evenHBand="0" w:firstRowFirstColumn="0" w:firstRowLastColumn="0" w:lastRowFirstColumn="0" w:lastRowLastColumn="0"/>
+            </w:pPr>
+          </w:p>
+        </w:tc>
+        <w:tc>
+          <w:tcPr>
+            <w:tcW w:w="3690" w:type="dxa"/>
+          </w:tcPr>
+          <w:p>
+            <w:pPr>
+              <w:ind w:firstLine="0"/>
+              <w:cnfStyle w:val="000000100000" w:firstRow="0" w:lastRow="0" w:firstColumn="0" w:lastColumn="0" w:oddVBand="0" w:evenVBand="0" w:oddHBand="1" w:evenHBand="0" w:firstRowFirstColumn="0" w:firstRowLastColumn="0" w:lastRowFirstColumn="0" w:lastRowLastColumn="0"/>
+            </w:pPr>
+          </w:p>
+        </w:tc>
+      </w:tr>
+    </w:tbl>
+    <w:p/>
     <w:p>
       <w:pPr>
         <w:pStyle w:val="SectionTitle"/>
@@ -529,6 +955,40 @@
       </w:sdt>
       <w:r>
         <w:t xml:space="preserve"> </w:t>
+      </w:r>
+    </w:p>
+    <w:p>
+      <w:r>
+        <w:t>Ni, J., Li, J., McAuley, J. (2019). ‘</w:t>
+      </w:r>
+      <w:r>
+        <w:t xml:space="preserve">Justifying recommendations using </w:t>
+      </w:r>
+      <w:proofErr w:type="gramStart"/>
+      <w:r>
+        <w:t>distantly-labeled</w:t>
+      </w:r>
+      <w:proofErr w:type="gramEnd"/>
+      <w:r>
+        <w:t xml:space="preserve"> reviews and fine-grained </w:t>
+      </w:r>
+      <w:proofErr w:type="gramStart"/>
+      <w:r>
+        <w:t>aspects</w:t>
+      </w:r>
+      <w:r>
+        <w:t>’</w:t>
+      </w:r>
+      <w:proofErr w:type="gramEnd"/>
+      <w:r>
+        <w:rPr>
+          <w:i/>
+          <w:iCs/>
+        </w:rPr>
+        <w:t xml:space="preserve">. EMNLP, </w:t>
+      </w:r>
+      <w:r>
+        <w:t xml:space="preserve">2019. </w:t>
       </w:r>
     </w:p>
     <w:p>
@@ -2375,7 +2835,7 @@
                     <pic:cNvPicPr/>
                   </pic:nvPicPr>
                   <pic:blipFill>
-                    <a:blip r:embed="rId9">
+                    <a:blip r:embed="rId10">
                       <a:extLst>
                         <a:ext uri="{28A0092B-C50C-407E-A947-70E740481C1C}">
                           <a14:useLocalDpi xmlns:a14="http://schemas.microsoft.com/office/drawing/2010/main" val="0"/>
@@ -2437,7 +2897,7 @@
             </w:rPr>
             <w:t xml:space="preserve">For additional information on APA Style formatting, please consult the </w:t>
           </w:r>
-          <w:hyperlink r:id="rId10">
+          <w:hyperlink r:id="rId11">
             <w:r>
               <w:rPr>
                 <w:rStyle w:val="Hyperlink"/>
@@ -2458,12 +2918,12 @@
       </w:sdt>
     </w:p>
     <w:sectPr>
-      <w:headerReference w:type="even" r:id="rId11"/>
-      <w:headerReference w:type="default" r:id="rId12"/>
-      <w:footerReference w:type="even" r:id="rId13"/>
-      <w:footerReference w:type="default" r:id="rId14"/>
-      <w:headerReference w:type="first" r:id="rId15"/>
-      <w:footerReference w:type="first" r:id="rId16"/>
+      <w:headerReference w:type="even" r:id="rId12"/>
+      <w:headerReference w:type="default" r:id="rId13"/>
+      <w:footerReference w:type="even" r:id="rId14"/>
+      <w:footerReference w:type="default" r:id="rId15"/>
+      <w:headerReference w:type="first" r:id="rId16"/>
+      <w:footerReference w:type="first" r:id="rId17"/>
       <w:pgSz w:w="12240" w:h="15840"/>
       <w:pgMar w:top="1440" w:right="1440" w:bottom="1440" w:left="1440" w:header="720" w:footer="720" w:gutter="0"/>
       <w:cols w:space="720"/>
@@ -3386,7 +3846,6 @@
   <w:style w:type="character" w:default="1" w:styleId="DefaultParagraphFont">
     <w:name w:val="Default Paragraph Font"/>
     <w:uiPriority w:val="1"/>
-    <w:semiHidden/>
     <w:unhideWhenUsed/>
   </w:style>
   <w:style w:type="table" w:default="1" w:styleId="TableNormal">
@@ -3841,6 +4300,94 @@
     <w:rPr>
       <w:rFonts w:asciiTheme="majorHAnsi" w:eastAsiaTheme="majorEastAsia" w:hAnsiTheme="majorHAnsi" w:cstheme="majorBidi"/>
       <w:color w:val="1F3763" w:themeColor="accent1" w:themeShade="7F"/>
+    </w:rPr>
+  </w:style>
+  <w:style w:type="table" w:styleId="PlainTable4">
+    <w:name w:val="Plain Table 4"/>
+    <w:basedOn w:val="TableNormal"/>
+    <w:uiPriority w:val="44"/>
+    <w:rsid w:val="005504A1"/>
+    <w:pPr>
+      <w:spacing w:after="0" w:line="240" w:lineRule="auto"/>
+    </w:pPr>
+    <w:tblPr>
+      <w:tblStyleRowBandSize w:val="1"/>
+      <w:tblStyleColBandSize w:val="1"/>
+    </w:tblPr>
+    <w:tblStylePr w:type="firstRow">
+      <w:rPr>
+        <w:b/>
+        <w:bCs/>
+      </w:rPr>
+    </w:tblStylePr>
+    <w:tblStylePr w:type="lastRow">
+      <w:rPr>
+        <w:b/>
+        <w:bCs/>
+      </w:rPr>
+    </w:tblStylePr>
+    <w:tblStylePr w:type="firstCol">
+      <w:rPr>
+        <w:b/>
+        <w:bCs/>
+      </w:rPr>
+    </w:tblStylePr>
+    <w:tblStylePr w:type="lastCol">
+      <w:rPr>
+        <w:b/>
+        <w:bCs/>
+      </w:rPr>
+    </w:tblStylePr>
+    <w:tblStylePr w:type="band1Vert">
+      <w:tblPr/>
+      <w:tcPr>
+        <w:shd w:val="clear" w:color="auto" w:fill="F2F2F2" w:themeFill="background1" w:themeFillShade="F2"/>
+      </w:tcPr>
+    </w:tblStylePr>
+    <w:tblStylePr w:type="band1Horz">
+      <w:tblPr/>
+      <w:tcPr>
+        <w:shd w:val="clear" w:color="auto" w:fill="F2F2F2" w:themeFill="background1" w:themeFillShade="F2"/>
+      </w:tcPr>
+    </w:tblStylePr>
+  </w:style>
+  <w:style w:type="paragraph" w:styleId="FootnoteText">
+    <w:name w:val="footnote text"/>
+    <w:basedOn w:val="Normal"/>
+    <w:link w:val="FootnoteTextChar"/>
+    <w:uiPriority w:val="99"/>
+    <w:semiHidden/>
+    <w:unhideWhenUsed/>
+    <w:rsid w:val="005504A1"/>
+    <w:pPr>
+      <w:spacing w:line="240" w:lineRule="auto"/>
+    </w:pPr>
+    <w:rPr>
+      <w:sz w:val="20"/>
+      <w:szCs w:val="20"/>
+    </w:rPr>
+  </w:style>
+  <w:style w:type="character" w:customStyle="1" w:styleId="FootnoteTextChar">
+    <w:name w:val="Footnote Text Char"/>
+    <w:basedOn w:val="DefaultParagraphFont"/>
+    <w:link w:val="FootnoteText"/>
+    <w:uiPriority w:val="99"/>
+    <w:semiHidden/>
+    <w:rsid w:val="005504A1"/>
+    <w:rPr>
+      <w:sz w:val="20"/>
+      <w:szCs w:val="20"/>
+    </w:rPr>
+  </w:style>
+  <w:style w:type="character" w:styleId="FootnoteReference">
+    <w:name w:val="footnote reference"/>
+    <w:basedOn w:val="DefaultParagraphFont"/>
+    <w:uiPriority w:val="99"/>
+    <w:semiHidden/>
+    <w:unhideWhenUsed/>
+    <w:rsid w:val="005504A1"/>
+    <w:rPr>
+      <w:vertAlign w:val="superscript"/>
     </w:rPr>
   </w:style>
 </w:styles>
@@ -5953,6 +6500,9 @@
   <w:rsids>
     <w:rsidRoot w:val="00B435AE"/>
     <w:rsid w:val="001120AD"/>
+    <w:rsid w:val="003E6FB6"/>
+    <w:rsid w:val="0068042C"/>
+    <w:rsid w:val="00715245"/>
     <w:rsid w:val="00B435AE"/>
   </w:rsids>
   <m:mathPr>
@@ -7137,26 +7687,6 @@
 </file>
 
 <file path=customXml/item1.xml><?xml version="1.0" encoding="utf-8"?>
-<p:properties xmlns:p="http://schemas.microsoft.com/office/2006/metadata/properties" xmlns:xsi="http://www.w3.org/2001/XMLSchema-instance" xmlns:pc="http://schemas.microsoft.com/office/infopath/2007/PartnerControls">
-  <documentManagement>
-    <_ip_UnifiedCompliancePolicyUIAction xmlns="http://schemas.microsoft.com/sharepoint/v3" xsi:nil="true"/>
-    <Image xmlns="71af3243-3dd4-4a8d-8c0d-dd76da1f02a5">
-      <Url xsi:nil="true"/>
-      <Description xsi:nil="true"/>
-    </Image>
-    <Status xmlns="71af3243-3dd4-4a8d-8c0d-dd76da1f02a5">Not started</Status>
-    <Background xmlns="71af3243-3dd4-4a8d-8c0d-dd76da1f02a5">false</Background>
-    <_ip_UnifiedCompliancePolicyProperties xmlns="http://schemas.microsoft.com/sharepoint/v3" xsi:nil="true"/>
-    <ImageTagsTaxHTField xmlns="71af3243-3dd4-4a8d-8c0d-dd76da1f02a5">
-      <Terms xmlns="http://schemas.microsoft.com/office/infopath/2007/PartnerControls"/>
-    </ImageTagsTaxHTField>
-    <TaxCatchAll xmlns="230e9df3-be65-4c73-a93b-d1236ebd677e" xsi:nil="true"/>
-    <MediaServiceKeyPoints xmlns="71af3243-3dd4-4a8d-8c0d-dd76da1f02a5" xsi:nil="true"/>
-  </documentManagement>
-</p:properties>
-</file>
-
-<file path=customXml/item2.xml><?xml version="1.0" encoding="utf-8"?>
 <ct:contentTypeSchema xmlns:ct="http://schemas.microsoft.com/office/2006/metadata/contentType" xmlns:ma="http://schemas.microsoft.com/office/2006/metadata/properties/metaAttributes" ct:_="" ma:_="" ma:contentTypeName="Document" ma:contentTypeID="0x01010079F111ED35F8CC479449609E8A0923A6" ma:contentTypeVersion="26" ma:contentTypeDescription="Create a new document." ma:contentTypeScope="" ma:versionID="ac37c1753acd5e330d2062ccec26ea66">
   <xsd:schema xmlns:xsd="http://www.w3.org/2001/XMLSchema" xmlns:xs="http://www.w3.org/2001/XMLSchema" xmlns:p="http://schemas.microsoft.com/office/2006/metadata/properties" xmlns:ns1="http://schemas.microsoft.com/sharepoint/v3" xmlns:ns2="71af3243-3dd4-4a8d-8c0d-dd76da1f02a5" xmlns:ns3="16c05727-aa75-4e4a-9b5f-8a80a1165891" xmlns:ns4="230e9df3-be65-4c73-a93b-d1236ebd677e" targetNamespace="http://schemas.microsoft.com/office/2006/metadata/properties" ma:root="true" ma:fieldsID="3b340c7101c92c5120abd06486f94548" ns1:_="" ns2:_="" ns3:_="" ns4:_="">
     <xsd:import namespace="http://schemas.microsoft.com/sharepoint/v3"/>
@@ -7456,6 +7986,26 @@
 </ct:contentTypeSchema>
 </file>
 
+<file path=customXml/item2.xml><?xml version="1.0" encoding="utf-8"?>
+<p:properties xmlns:p="http://schemas.microsoft.com/office/2006/metadata/properties" xmlns:xsi="http://www.w3.org/2001/XMLSchema-instance" xmlns:pc="http://schemas.microsoft.com/office/infopath/2007/PartnerControls">
+  <documentManagement>
+    <_ip_UnifiedCompliancePolicyUIAction xmlns="http://schemas.microsoft.com/sharepoint/v3" xsi:nil="true"/>
+    <Image xmlns="71af3243-3dd4-4a8d-8c0d-dd76da1f02a5">
+      <Url xsi:nil="true"/>
+      <Description xsi:nil="true"/>
+    </Image>
+    <Status xmlns="71af3243-3dd4-4a8d-8c0d-dd76da1f02a5">Not started</Status>
+    <Background xmlns="71af3243-3dd4-4a8d-8c0d-dd76da1f02a5">false</Background>
+    <_ip_UnifiedCompliancePolicyProperties xmlns="http://schemas.microsoft.com/sharepoint/v3" xsi:nil="true"/>
+    <ImageTagsTaxHTField xmlns="71af3243-3dd4-4a8d-8c0d-dd76da1f02a5">
+      <Terms xmlns="http://schemas.microsoft.com/office/infopath/2007/PartnerControls"/>
+    </ImageTagsTaxHTField>
+    <TaxCatchAll xmlns="230e9df3-be65-4c73-a93b-d1236ebd677e" xsi:nil="true"/>
+    <MediaServiceKeyPoints xmlns="71af3243-3dd4-4a8d-8c0d-dd76da1f02a5" xsi:nil="true"/>
+  </documentManagement>
+</p:properties>
+</file>
+
 <file path=customXml/item3.xml><?xml version="1.0" encoding="utf-8"?>
 <?mso-contentType ?>
 <FormTemplates xmlns="http://schemas.microsoft.com/sharepoint/v3/contenttype/forms">
@@ -7465,19 +8015,11 @@
 </FormTemplates>
 </file>
 
-<file path=customXml/itemProps1.xml><?xml version="1.0" encoding="utf-8"?>
-<ds:datastoreItem xmlns:ds="http://schemas.openxmlformats.org/officeDocument/2006/customXml" ds:itemID="{C7DCE20C-610A-4626-841D-1F10857B445E}">
-  <ds:schemaRefs>
-    <ds:schemaRef ds:uri="http://schemas.microsoft.com/office/2006/metadata/properties"/>
-    <ds:schemaRef ds:uri="http://schemas.microsoft.com/office/infopath/2007/PartnerControls"/>
-    <ds:schemaRef ds:uri="http://schemas.microsoft.com/sharepoint/v3"/>
-    <ds:schemaRef ds:uri="71af3243-3dd4-4a8d-8c0d-dd76da1f02a5"/>
-    <ds:schemaRef ds:uri="230e9df3-be65-4c73-a93b-d1236ebd677e"/>
-  </ds:schemaRefs>
-</ds:datastoreItem>
+<file path=customXml/item4.xml><?xml version="1.0" encoding="utf-8"?>
+<b:Sources xmlns:b="http://schemas.openxmlformats.org/officeDocument/2006/bibliography" xmlns="http://schemas.openxmlformats.org/officeDocument/2006/bibliography" SelectedStyle="\APASixthEditionOfficeOnline.xsl" StyleName="APA" Version="6"/>
 </file>
 
-<file path=customXml/itemProps2.xml><?xml version="1.0" encoding="utf-8"?>
+<file path=customXml/itemProps1.xml><?xml version="1.0" encoding="utf-8"?>
 <ds:datastoreItem xmlns:ds="http://schemas.openxmlformats.org/officeDocument/2006/customXml" ds:itemID="{3B411A11-DDA3-4BC4-B0BC-14026E6D5DF4}">
   <ds:schemaRefs>
     <ds:schemaRef ds:uri="http://schemas.microsoft.com/office/2006/metadata/contentType"/>
@@ -7498,10 +8040,30 @@
 </ds:datastoreItem>
 </file>
 
+<file path=customXml/itemProps2.xml><?xml version="1.0" encoding="utf-8"?>
+<ds:datastoreItem xmlns:ds="http://schemas.openxmlformats.org/officeDocument/2006/customXml" ds:itemID="{C7DCE20C-610A-4626-841D-1F10857B445E}">
+  <ds:schemaRefs>
+    <ds:schemaRef ds:uri="http://schemas.microsoft.com/office/2006/metadata/properties"/>
+    <ds:schemaRef ds:uri="http://schemas.microsoft.com/office/infopath/2007/PartnerControls"/>
+    <ds:schemaRef ds:uri="http://schemas.microsoft.com/sharepoint/v3"/>
+    <ds:schemaRef ds:uri="71af3243-3dd4-4a8d-8c0d-dd76da1f02a5"/>
+    <ds:schemaRef ds:uri="230e9df3-be65-4c73-a93b-d1236ebd677e"/>
+  </ds:schemaRefs>
+</ds:datastoreItem>
+</file>
+
 <file path=customXml/itemProps3.xml><?xml version="1.0" encoding="utf-8"?>
 <ds:datastoreItem xmlns:ds="http://schemas.openxmlformats.org/officeDocument/2006/customXml" ds:itemID="{2D686CB8-6245-413C-A355-156513A377FC}">
   <ds:schemaRefs>
     <ds:schemaRef ds:uri="http://schemas.microsoft.com/sharepoint/v3/contenttype/forms"/>
   </ds:schemaRefs>
 </ds:datastoreItem>
+</file>
+
+<file path=customXml/itemProps4.xml><?xml version="1.0" encoding="utf-8"?>
+<ds:datastoreItem xmlns:ds="http://schemas.openxmlformats.org/officeDocument/2006/customXml" ds:itemID="{BE721FE6-9CC6-411D-BF73-AD3CBAFFA20C}">
+  <ds:schemaRefs>
+    <ds:schemaRef ds:uri="http://schemas.openxmlformats.org/officeDocument/2006/bibliography"/>
+  </ds:schemaRefs>
+</ds:datastoreItem>
 </file>
</xml_diff>